<commit_message>
Ejercicio 2 y 3 resueltos
</commit_message>
<xml_diff>
--- a/T2L3.docx
+++ b/T2L3.docx
@@ -284,27 +284,16 @@
       <w:proofErr w:type="spellEnd"/>
     </w:p>
     <w:p>
-      <w:pPr>
-        <w:pStyle w:val="Prrafodelista"/>
-        <w:numPr>
-          <w:ilvl w:val="0"/>
-          <w:numId w:val="11"/>
-        </w:numPr>
-      </w:pPr>
-      <w:bookmarkStart w:id="0" w:name="_GoBack"/>
-      <w:bookmarkEnd w:id="0"/>
-    </w:p>
-    <w:p>
       <w:r>
         <w:rPr>
           <w:noProof/>
-          <w:lang w:eastAsia="es-ES"/>
+          <w:lang w:val="es-ES" w:eastAsia="es-ES"/>
         </w:rPr>
         <w:drawing>
-          <wp:inline distT="0" distB="0" distL="0" distR="0" wp14:anchorId="3E44B245" wp14:editId="033C0488">
-            <wp:extent cx="5396230" cy="1852930"/>
-            <wp:effectExtent l="0" t="0" r="0" b="0"/>
-            <wp:docPr id="2" name="Imagen 2"/>
+          <wp:inline distT="0" distB="0" distL="0" distR="0" wp14:anchorId="71C1006A" wp14:editId="219DF587">
+            <wp:extent cx="5396230" cy="1520190"/>
+            <wp:effectExtent l="0" t="0" r="0" b="3810"/>
+            <wp:docPr id="3" name="Imagen 3"/>
             <wp:cNvGraphicFramePr>
               <a:graphicFrameLocks xmlns:a="http://schemas.openxmlformats.org/drawingml/2006/main" noChangeAspect="1"/>
             </wp:cNvGraphicFramePr>
@@ -324,7 +313,7 @@
                   <pic:spPr>
                     <a:xfrm>
                       <a:off x="0" y="0"/>
-                      <a:ext cx="5396230" cy="1852930"/>
+                      <a:ext cx="5396230" cy="1520190"/>
                     </a:xfrm>
                     <a:prstGeom prst="rect">
                       <a:avLst/>
@@ -363,9 +352,47 @@
       <w:proofErr w:type="spellEnd"/>
     </w:p>
     <w:p>
-      <w:pPr>
-        <w:ind w:left="1500"/>
-      </w:pPr>
+      <w:r>
+        <w:rPr>
+          <w:noProof/>
+          <w:lang w:val="es-ES" w:eastAsia="es-ES"/>
+        </w:rPr>
+        <w:drawing>
+          <wp:inline distT="0" distB="0" distL="0" distR="0" wp14:anchorId="5E27223F" wp14:editId="640F6A33">
+            <wp:extent cx="5396230" cy="938530"/>
+            <wp:effectExtent l="0" t="0" r="0" b="0"/>
+            <wp:docPr id="4" name="Imagen 4"/>
+            <wp:cNvGraphicFramePr>
+              <a:graphicFrameLocks xmlns:a="http://schemas.openxmlformats.org/drawingml/2006/main" noChangeAspect="1"/>
+            </wp:cNvGraphicFramePr>
+            <a:graphic xmlns:a="http://schemas.openxmlformats.org/drawingml/2006/main">
+              <a:graphicData uri="http://schemas.openxmlformats.org/drawingml/2006/picture">
+                <pic:pic xmlns:pic="http://schemas.openxmlformats.org/drawingml/2006/picture">
+                  <pic:nvPicPr>
+                    <pic:cNvPr id="1" name=""/>
+                    <pic:cNvPicPr/>
+                  </pic:nvPicPr>
+                  <pic:blipFill>
+                    <a:blip r:embed="rId8"/>
+                    <a:stretch>
+                      <a:fillRect/>
+                    </a:stretch>
+                  </pic:blipFill>
+                  <pic:spPr>
+                    <a:xfrm>
+                      <a:off x="0" y="0"/>
+                      <a:ext cx="5396230" cy="938530"/>
+                    </a:xfrm>
+                    <a:prstGeom prst="rect">
+                      <a:avLst/>
+                    </a:prstGeom>
+                  </pic:spPr>
+                </pic:pic>
+              </a:graphicData>
+            </a:graphic>
+          </wp:inline>
+        </w:drawing>
+      </w:r>
     </w:p>
     <w:p>
       <w:pPr>
@@ -396,6 +423,52 @@
       </w:r>
     </w:p>
     <w:p>
+      <w:r>
+        <w:rPr>
+          <w:noProof/>
+          <w:lang w:val="es-ES" w:eastAsia="es-ES"/>
+        </w:rPr>
+        <w:lastRenderedPageBreak/>
+        <w:drawing>
+          <wp:inline distT="0" distB="0" distL="0" distR="0" wp14:anchorId="673B12E3" wp14:editId="6AB1089B">
+            <wp:extent cx="5396230" cy="4617085"/>
+            <wp:effectExtent l="0" t="0" r="0" b="0"/>
+            <wp:docPr id="5" name="Imagen 5"/>
+            <wp:cNvGraphicFramePr>
+              <a:graphicFrameLocks xmlns:a="http://schemas.openxmlformats.org/drawingml/2006/main" noChangeAspect="1"/>
+            </wp:cNvGraphicFramePr>
+            <a:graphic xmlns:a="http://schemas.openxmlformats.org/drawingml/2006/main">
+              <a:graphicData uri="http://schemas.openxmlformats.org/drawingml/2006/picture">
+                <pic:pic xmlns:pic="http://schemas.openxmlformats.org/drawingml/2006/picture">
+                  <pic:nvPicPr>
+                    <pic:cNvPr id="1" name=""/>
+                    <pic:cNvPicPr/>
+                  </pic:nvPicPr>
+                  <pic:blipFill>
+                    <a:blip r:embed="rId9"/>
+                    <a:stretch>
+                      <a:fillRect/>
+                    </a:stretch>
+                  </pic:blipFill>
+                  <pic:spPr>
+                    <a:xfrm>
+                      <a:off x="0" y="0"/>
+                      <a:ext cx="5396230" cy="4617085"/>
+                    </a:xfrm>
+                    <a:prstGeom prst="rect">
+                      <a:avLst/>
+                    </a:prstGeom>
+                  </pic:spPr>
+                </pic:pic>
+              </a:graphicData>
+            </a:graphic>
+          </wp:inline>
+        </w:drawing>
+      </w:r>
+      <w:bookmarkStart w:id="0" w:name="_GoBack"/>
+      <w:bookmarkEnd w:id="0"/>
+    </w:p>
+    <w:p>
       <w:pPr>
         <w:pStyle w:val="Prrafodelista"/>
         <w:numPr>
@@ -1069,6 +1142,7 @@
         </w:numPr>
       </w:pPr>
       <w:r>
+        <w:lastRenderedPageBreak/>
         <w:t xml:space="preserve">A la </w:t>
       </w:r>
       <w:proofErr w:type="spellStart"/>
@@ -1137,7 +1211,6 @@
         </w:numPr>
       </w:pPr>
       <w:r>
-        <w:lastRenderedPageBreak/>
         <w:t xml:space="preserve">Mostrar </w:t>
       </w:r>
       <w:proofErr w:type="spellStart"/>
@@ -1312,8 +1385,8 @@
     </w:p>
     <w:p/>
     <w:sectPr>
-      <w:headerReference w:type="default" r:id="rId8"/>
-      <w:footerReference w:type="default" r:id="rId9"/>
+      <w:headerReference w:type="default" r:id="rId10"/>
+      <w:footerReference w:type="default" r:id="rId11"/>
       <w:pgSz w:w="11900" w:h="16840"/>
       <w:pgMar w:top="1823" w:right="1701" w:bottom="1417" w:left="1701" w:header="567" w:footer="708" w:gutter="0"/>
       <w:cols w:space="708"/>

</xml_diff>

<commit_message>
Ejercicio 6 y 7 resueltos
</commit_message>
<xml_diff>
--- a/T2L3.docx
+++ b/T2L3.docx
@@ -633,8 +633,47 @@
       <w:pPr>
         <w:ind w:left="709" w:hanging="709"/>
       </w:pPr>
-      <w:bookmarkStart w:id="0" w:name="_GoBack"/>
-      <w:bookmarkEnd w:id="0"/>
+      <w:r>
+        <w:rPr>
+          <w:noProof/>
+          <w:lang w:val="es-ES" w:eastAsia="es-ES"/>
+        </w:rPr>
+        <w:drawing>
+          <wp:inline distT="0" distB="0" distL="0" distR="0" wp14:anchorId="12306D4D" wp14:editId="6B4F863D">
+            <wp:extent cx="5396230" cy="2411730"/>
+            <wp:effectExtent l="0" t="0" r="0" b="7620"/>
+            <wp:docPr id="8" name="Imagen 8"/>
+            <wp:cNvGraphicFramePr>
+              <a:graphicFrameLocks xmlns:a="http://schemas.openxmlformats.org/drawingml/2006/main" noChangeAspect="1"/>
+            </wp:cNvGraphicFramePr>
+            <a:graphic xmlns:a="http://schemas.openxmlformats.org/drawingml/2006/main">
+              <a:graphicData uri="http://schemas.openxmlformats.org/drawingml/2006/picture">
+                <pic:pic xmlns:pic="http://schemas.openxmlformats.org/drawingml/2006/picture">
+                  <pic:nvPicPr>
+                    <pic:cNvPr id="1" name=""/>
+                    <pic:cNvPicPr/>
+                  </pic:nvPicPr>
+                  <pic:blipFill>
+                    <a:blip r:embed="rId12"/>
+                    <a:stretch>
+                      <a:fillRect/>
+                    </a:stretch>
+                  </pic:blipFill>
+                  <pic:spPr>
+                    <a:xfrm>
+                      <a:off x="0" y="0"/>
+                      <a:ext cx="5396230" cy="2411730"/>
+                    </a:xfrm>
+                    <a:prstGeom prst="rect">
+                      <a:avLst/>
+                    </a:prstGeom>
+                  </pic:spPr>
+                </pic:pic>
+              </a:graphicData>
+            </a:graphic>
+          </wp:inline>
+        </w:drawing>
+      </w:r>
     </w:p>
     <w:p>
       <w:pPr>
@@ -670,6 +709,96 @@
       <w:proofErr w:type="spellEnd"/>
     </w:p>
     <w:p>
+      <w:r>
+        <w:rPr>
+          <w:noProof/>
+          <w:lang w:val="es-ES" w:eastAsia="es-ES"/>
+        </w:rPr>
+        <w:lastRenderedPageBreak/>
+        <w:drawing>
+          <wp:inline distT="0" distB="0" distL="0" distR="0" wp14:anchorId="570672E0" wp14:editId="463572BA">
+            <wp:extent cx="5396230" cy="1969135"/>
+            <wp:effectExtent l="0" t="0" r="0" b="0"/>
+            <wp:docPr id="9" name="Imagen 9"/>
+            <wp:cNvGraphicFramePr>
+              <a:graphicFrameLocks xmlns:a="http://schemas.openxmlformats.org/drawingml/2006/main" noChangeAspect="1"/>
+            </wp:cNvGraphicFramePr>
+            <a:graphic xmlns:a="http://schemas.openxmlformats.org/drawingml/2006/main">
+              <a:graphicData uri="http://schemas.openxmlformats.org/drawingml/2006/picture">
+                <pic:pic xmlns:pic="http://schemas.openxmlformats.org/drawingml/2006/picture">
+                  <pic:nvPicPr>
+                    <pic:cNvPr id="1" name=""/>
+                    <pic:cNvPicPr/>
+                  </pic:nvPicPr>
+                  <pic:blipFill>
+                    <a:blip r:embed="rId13"/>
+                    <a:stretch>
+                      <a:fillRect/>
+                    </a:stretch>
+                  </pic:blipFill>
+                  <pic:spPr>
+                    <a:xfrm>
+                      <a:off x="0" y="0"/>
+                      <a:ext cx="5396230" cy="1969135"/>
+                    </a:xfrm>
+                    <a:prstGeom prst="rect">
+                      <a:avLst/>
+                    </a:prstGeom>
+                  </pic:spPr>
+                </pic:pic>
+              </a:graphicData>
+            </a:graphic>
+          </wp:inline>
+        </w:drawing>
+      </w:r>
+    </w:p>
+    <w:p/>
+    <w:p>
+      <w:r>
+        <w:rPr>
+          <w:noProof/>
+          <w:lang w:val="es-ES" w:eastAsia="es-ES"/>
+        </w:rPr>
+        <w:drawing>
+          <wp:inline distT="0" distB="0" distL="0" distR="0" wp14:anchorId="2F4EBC28" wp14:editId="56227D93">
+            <wp:extent cx="5396230" cy="1207135"/>
+            <wp:effectExtent l="0" t="0" r="0" b="0"/>
+            <wp:docPr id="10" name="Imagen 10"/>
+            <wp:cNvGraphicFramePr>
+              <a:graphicFrameLocks xmlns:a="http://schemas.openxmlformats.org/drawingml/2006/main" noChangeAspect="1"/>
+            </wp:cNvGraphicFramePr>
+            <a:graphic xmlns:a="http://schemas.openxmlformats.org/drawingml/2006/main">
+              <a:graphicData uri="http://schemas.openxmlformats.org/drawingml/2006/picture">
+                <pic:pic xmlns:pic="http://schemas.openxmlformats.org/drawingml/2006/picture">
+                  <pic:nvPicPr>
+                    <pic:cNvPr id="1" name=""/>
+                    <pic:cNvPicPr/>
+                  </pic:nvPicPr>
+                  <pic:blipFill>
+                    <a:blip r:embed="rId14"/>
+                    <a:stretch>
+                      <a:fillRect/>
+                    </a:stretch>
+                  </pic:blipFill>
+                  <pic:spPr>
+                    <a:xfrm>
+                      <a:off x="0" y="0"/>
+                      <a:ext cx="5396230" cy="1207135"/>
+                    </a:xfrm>
+                    <a:prstGeom prst="rect">
+                      <a:avLst/>
+                    </a:prstGeom>
+                  </pic:spPr>
+                </pic:pic>
+              </a:graphicData>
+            </a:graphic>
+          </wp:inline>
+        </w:drawing>
+      </w:r>
+      <w:bookmarkStart w:id="0" w:name="_GoBack"/>
+      <w:bookmarkEnd w:id="0"/>
+    </w:p>
+    <w:p>
       <w:pPr>
         <w:pStyle w:val="Prrafodelista"/>
         <w:numPr>
@@ -721,6 +850,7 @@
         <w:t xml:space="preserve"> per ‘_’</w:t>
       </w:r>
     </w:p>
+    <w:p/>
     <w:p>
       <w:pPr>
         <w:pStyle w:val="Prrafodelista"/>
@@ -1472,8 +1602,8 @@
     </w:p>
     <w:p/>
     <w:sectPr>
-      <w:headerReference w:type="default" r:id="rId12"/>
-      <w:footerReference w:type="default" r:id="rId13"/>
+      <w:headerReference w:type="default" r:id="rId15"/>
+      <w:footerReference w:type="default" r:id="rId16"/>
       <w:pgSz w:w="11900" w:h="16840"/>
       <w:pgMar w:top="1823" w:right="1701" w:bottom="1417" w:left="1701" w:header="567" w:footer="708" w:gutter="0"/>
       <w:cols w:space="708"/>

</xml_diff>

<commit_message>
Ejercicio 10 Y 11 resueltos
</commit_message>
<xml_diff>
--- a/T2L3.docx
+++ b/T2L3.docx
@@ -529,6 +529,11 @@
         </w:drawing>
       </w:r>
     </w:p>
+    <w:p/>
+    <w:p/>
+    <w:p/>
+    <w:p/>
+    <w:p/>
     <w:p>
       <w:pPr>
         <w:pStyle w:val="Prrafodelista"/>
@@ -538,6 +543,7 @@
         </w:numPr>
       </w:pPr>
       <w:r>
+        <w:lastRenderedPageBreak/>
         <w:t>Mostrar el primer byte (</w:t>
       </w:r>
       <w:proofErr w:type="spellStart"/>
@@ -563,7 +569,6 @@
           <w:noProof/>
           <w:lang w:val="es-ES" w:eastAsia="es-ES"/>
         </w:rPr>
-        <w:lastRenderedPageBreak/>
         <w:drawing>
           <wp:inline distT="0" distB="0" distL="0" distR="0" wp14:anchorId="7951AB1F" wp14:editId="3C998D81">
             <wp:extent cx="5396230" cy="2847975"/>
@@ -628,6 +633,12 @@
       <w:r>
         <w:t>línea</w:t>
       </w:r>
+    </w:p>
+    <w:p>
+      <w:pPr>
+        <w:pStyle w:val="Prrafodelista"/>
+        <w:ind w:left="1500"/>
+      </w:pPr>
     </w:p>
     <w:p>
       <w:pPr>
@@ -814,6 +825,7 @@
         <w:t xml:space="preserve"> por #</w:t>
       </w:r>
     </w:p>
+    <w:p/>
     <w:p>
       <w:pPr>
         <w:pStyle w:val="Prrafodelista"/>
@@ -915,6 +927,14 @@
         </w:drawing>
       </w:r>
     </w:p>
+    <w:p/>
+    <w:p/>
+    <w:p/>
+    <w:p/>
+    <w:p/>
+    <w:p/>
+    <w:p/>
+    <w:p/>
     <w:p>
       <w:pPr>
         <w:pStyle w:val="Prrafodelista"/>
@@ -924,6 +944,7 @@
         </w:numPr>
       </w:pPr>
       <w:r>
+        <w:lastRenderedPageBreak/>
         <w:t xml:space="preserve">Mostrar </w:t>
       </w:r>
       <w:proofErr w:type="spellStart"/>
@@ -942,6 +963,11 @@
       <w:r>
         <w:t xml:space="preserve"> (UID)</w:t>
       </w:r>
+    </w:p>
+    <w:p>
+      <w:pPr>
+        <w:ind w:left="1140"/>
+      </w:pPr>
     </w:p>
     <w:p>
       <w:r>
@@ -949,7 +975,6 @@
           <w:noProof/>
           <w:lang w:val="es-ES" w:eastAsia="es-ES"/>
         </w:rPr>
-        <w:lastRenderedPageBreak/>
         <w:drawing>
           <wp:inline distT="0" distB="0" distL="0" distR="0" wp14:anchorId="0279894E" wp14:editId="1A099638">
             <wp:extent cx="5396230" cy="2716530"/>
@@ -986,8 +1011,6 @@
           </wp:inline>
         </w:drawing>
       </w:r>
-      <w:bookmarkStart w:id="0" w:name="_GoBack"/>
-      <w:bookmarkEnd w:id="0"/>
     </w:p>
     <w:p>
       <w:pPr>
@@ -1015,6 +1038,49 @@
       <w:proofErr w:type="spellEnd"/>
     </w:p>
     <w:p>
+      <w:r>
+        <w:rPr>
+          <w:noProof/>
+          <w:lang w:val="es-ES" w:eastAsia="es-ES"/>
+        </w:rPr>
+        <w:drawing>
+          <wp:inline distT="0" distB="0" distL="0" distR="0" wp14:anchorId="39F74A77" wp14:editId="22AD5321">
+            <wp:extent cx="5396230" cy="1209675"/>
+            <wp:effectExtent l="0" t="0" r="0" b="9525"/>
+            <wp:docPr id="14" name="Imagen 14"/>
+            <wp:cNvGraphicFramePr>
+              <a:graphicFrameLocks xmlns:a="http://schemas.openxmlformats.org/drawingml/2006/main" noChangeAspect="1"/>
+            </wp:cNvGraphicFramePr>
+            <a:graphic xmlns:a="http://schemas.openxmlformats.org/drawingml/2006/main">
+              <a:graphicData uri="http://schemas.openxmlformats.org/drawingml/2006/picture">
+                <pic:pic xmlns:pic="http://schemas.openxmlformats.org/drawingml/2006/picture">
+                  <pic:nvPicPr>
+                    <pic:cNvPr id="1" name=""/>
+                    <pic:cNvPicPr/>
+                  </pic:nvPicPr>
+                  <pic:blipFill>
+                    <a:blip r:embed="rId17"/>
+                    <a:stretch>
+                      <a:fillRect/>
+                    </a:stretch>
+                  </pic:blipFill>
+                  <pic:spPr>
+                    <a:xfrm>
+                      <a:off x="0" y="0"/>
+                      <a:ext cx="5396230" cy="1209675"/>
+                    </a:xfrm>
+                    <a:prstGeom prst="rect">
+                      <a:avLst/>
+                    </a:prstGeom>
+                  </pic:spPr>
+                </pic:pic>
+              </a:graphicData>
+            </a:graphic>
+          </wp:inline>
+        </w:drawing>
+      </w:r>
+    </w:p>
+    <w:p>
       <w:pPr>
         <w:pStyle w:val="Prrafodelista"/>
         <w:numPr>
@@ -1027,6 +1093,52 @@
       </w:r>
     </w:p>
     <w:p>
+      <w:bookmarkStart w:id="0" w:name="_GoBack"/>
+      <w:bookmarkEnd w:id="0"/>
+      <w:r>
+        <w:rPr>
+          <w:noProof/>
+          <w:lang w:eastAsia="es-ES"/>
+        </w:rPr>
+        <w:drawing>
+          <wp:inline distT="0" distB="0" distL="0" distR="0" wp14:anchorId="72268B6B" wp14:editId="34D2768E">
+            <wp:extent cx="5396230" cy="1965325"/>
+            <wp:effectExtent l="0" t="0" r="0" b="0"/>
+            <wp:docPr id="13" name="Imagen 13"/>
+            <wp:cNvGraphicFramePr>
+              <a:graphicFrameLocks xmlns:a="http://schemas.openxmlformats.org/drawingml/2006/main" noChangeAspect="1"/>
+            </wp:cNvGraphicFramePr>
+            <a:graphic xmlns:a="http://schemas.openxmlformats.org/drawingml/2006/main">
+              <a:graphicData uri="http://schemas.openxmlformats.org/drawingml/2006/picture">
+                <pic:pic xmlns:pic="http://schemas.openxmlformats.org/drawingml/2006/picture">
+                  <pic:nvPicPr>
+                    <pic:cNvPr id="1" name=""/>
+                    <pic:cNvPicPr/>
+                  </pic:nvPicPr>
+                  <pic:blipFill>
+                    <a:blip r:embed="rId18"/>
+                    <a:stretch>
+                      <a:fillRect/>
+                    </a:stretch>
+                  </pic:blipFill>
+                  <pic:spPr>
+                    <a:xfrm>
+                      <a:off x="0" y="0"/>
+                      <a:ext cx="5396230" cy="1965325"/>
+                    </a:xfrm>
+                    <a:prstGeom prst="rect">
+                      <a:avLst/>
+                    </a:prstGeom>
+                  </pic:spPr>
+                </pic:pic>
+              </a:graphicData>
+            </a:graphic>
+          </wp:inline>
+        </w:drawing>
+      </w:r>
+    </w:p>
+    <w:p/>
+    <w:p>
       <w:pPr>
         <w:pStyle w:val="Prrafodelista"/>
         <w:numPr>
@@ -1088,6 +1200,7 @@
       </w:r>
       <w:proofErr w:type="spellEnd"/>
     </w:p>
+    <w:p/>
     <w:p>
       <w:pPr>
         <w:pStyle w:val="Prrafodelista"/>
@@ -1169,76 +1282,9 @@
     <w:p>
       <w:pPr>
         <w:pStyle w:val="Prrafodelista"/>
-        <w:numPr>
-          <w:ilvl w:val="0"/>
-          <w:numId w:val="11"/>
-        </w:numPr>
-      </w:pPr>
-      <w:proofErr w:type="spellStart"/>
-      <w:r>
-        <w:t>Mostra</w:t>
-      </w:r>
-      <w:proofErr w:type="spellEnd"/>
-      <w:r>
-        <w:t xml:space="preserve"> la </w:t>
-      </w:r>
-      <w:proofErr w:type="spellStart"/>
-      <w:r>
-        <w:t>descripció</w:t>
-      </w:r>
-      <w:proofErr w:type="spellEnd"/>
-      <w:r>
-        <w:t xml:space="preserve"> de </w:t>
-      </w:r>
-      <w:proofErr w:type="spellStart"/>
-      <w:r>
-        <w:t>l’usuari</w:t>
-      </w:r>
-      <w:proofErr w:type="spellEnd"/>
-      <w:r>
-        <w:t xml:space="preserve"> i el </w:t>
-      </w:r>
-      <w:proofErr w:type="spellStart"/>
-      <w:r>
-        <w:t>seu</w:t>
-      </w:r>
-      <w:proofErr w:type="spellEnd"/>
-      <w:r>
-        <w:t xml:space="preserve"> </w:t>
-      </w:r>
-      <w:proofErr w:type="spellStart"/>
-      <w:r>
-        <w:t>nom</w:t>
-      </w:r>
-      <w:proofErr w:type="spellEnd"/>
-      <w:r>
-        <w:t xml:space="preserve"> </w:t>
-      </w:r>
-      <w:proofErr w:type="spellStart"/>
-      <w:r>
-        <w:t>separats</w:t>
-      </w:r>
-      <w:proofErr w:type="spellEnd"/>
-      <w:r>
-        <w:t xml:space="preserve"> </w:t>
-      </w:r>
-      <w:proofErr w:type="spellStart"/>
-      <w:r>
-        <w:t>pel</w:t>
-      </w:r>
-      <w:proofErr w:type="spellEnd"/>
-      <w:r>
-        <w:t xml:space="preserve"> </w:t>
-      </w:r>
-      <w:proofErr w:type="spellStart"/>
-      <w:r>
-        <w:t>caracter</w:t>
-      </w:r>
-      <w:proofErr w:type="spellEnd"/>
-      <w:r>
-        <w:t xml:space="preserve"> ‘*’</w:t>
-      </w:r>
-    </w:p>
+      </w:pPr>
+    </w:p>
+    <w:p/>
     <w:p>
       <w:pPr>
         <w:pStyle w:val="Prrafodelista"/>
@@ -1249,29 +1295,71 @@
       </w:pPr>
       <w:proofErr w:type="spellStart"/>
       <w:r>
-        <w:t>Anem</w:t>
-      </w:r>
-      <w:proofErr w:type="spellEnd"/>
-      <w:r>
-        <w:t xml:space="preserve"> a substituir totes les </w:t>
-      </w:r>
-      <w:proofErr w:type="spellStart"/>
-      <w:r>
-        <w:t>ocurrències</w:t>
-      </w:r>
-      <w:proofErr w:type="spellEnd"/>
-      <w:r>
-        <w:t xml:space="preserve"> de la </w:t>
-      </w:r>
-      <w:proofErr w:type="spellStart"/>
-      <w:r>
-        <w:t>paraula</w:t>
-      </w:r>
-      <w:proofErr w:type="spellEnd"/>
-      <w:r>
-        <w:t xml:space="preserve"> ‘false’ per ‘NO’</w:t>
-      </w:r>
-    </w:p>
+        <w:t>Mostra</w:t>
+      </w:r>
+      <w:proofErr w:type="spellEnd"/>
+      <w:r>
+        <w:t xml:space="preserve"> la </w:t>
+      </w:r>
+      <w:proofErr w:type="spellStart"/>
+      <w:r>
+        <w:t>descripció</w:t>
+      </w:r>
+      <w:proofErr w:type="spellEnd"/>
+      <w:r>
+        <w:t xml:space="preserve"> de </w:t>
+      </w:r>
+      <w:proofErr w:type="spellStart"/>
+      <w:r>
+        <w:t>l’usuari</w:t>
+      </w:r>
+      <w:proofErr w:type="spellEnd"/>
+      <w:r>
+        <w:t xml:space="preserve"> i el </w:t>
+      </w:r>
+      <w:proofErr w:type="spellStart"/>
+      <w:r>
+        <w:t>seu</w:t>
+      </w:r>
+      <w:proofErr w:type="spellEnd"/>
+      <w:r>
+        <w:t xml:space="preserve"> </w:t>
+      </w:r>
+      <w:proofErr w:type="spellStart"/>
+      <w:r>
+        <w:t>nom</w:t>
+      </w:r>
+      <w:proofErr w:type="spellEnd"/>
+      <w:r>
+        <w:t xml:space="preserve"> </w:t>
+      </w:r>
+      <w:proofErr w:type="spellStart"/>
+      <w:r>
+        <w:t>separats</w:t>
+      </w:r>
+      <w:proofErr w:type="spellEnd"/>
+      <w:r>
+        <w:t xml:space="preserve"> </w:t>
+      </w:r>
+      <w:proofErr w:type="spellStart"/>
+      <w:r>
+        <w:t>pel</w:t>
+      </w:r>
+      <w:proofErr w:type="spellEnd"/>
+      <w:r>
+        <w:t xml:space="preserve"> </w:t>
+      </w:r>
+      <w:proofErr w:type="spellStart"/>
+      <w:r>
+        <w:t>caracter</w:t>
+      </w:r>
+      <w:proofErr w:type="spellEnd"/>
+      <w:r>
+        <w:t xml:space="preserve"> ‘*’</w:t>
+      </w:r>
+    </w:p>
+    <w:p/>
+    <w:p/>
     <w:p>
       <w:pPr>
         <w:pStyle w:val="Prrafodelista"/>
@@ -1282,85 +1370,35 @@
       </w:pPr>
       <w:proofErr w:type="spellStart"/>
       <w:r>
-        <w:t>Mostrarem</w:t>
-      </w:r>
-      <w:proofErr w:type="spellEnd"/>
-      <w:r>
-        <w:t xml:space="preserve"> la </w:t>
-      </w:r>
-      <w:proofErr w:type="spellStart"/>
-      <w:r>
-        <w:t>línia</w:t>
-      </w:r>
-      <w:proofErr w:type="spellEnd"/>
-      <w:r>
-        <w:t xml:space="preserve"> </w:t>
-      </w:r>
-      <w:proofErr w:type="spellStart"/>
-      <w:r>
-        <w:t>on</w:t>
-      </w:r>
-      <w:proofErr w:type="spellEnd"/>
-      <w:r>
-        <w:t xml:space="preserve"> </w:t>
-      </w:r>
-      <w:proofErr w:type="spellStart"/>
-      <w:r>
-        <w:t>apareix</w:t>
-      </w:r>
-      <w:proofErr w:type="spellEnd"/>
-      <w:r>
-        <w:t xml:space="preserve"> el </w:t>
-      </w:r>
-      <w:proofErr w:type="spellStart"/>
-      <w:r>
-        <w:t>root</w:t>
-      </w:r>
-      <w:proofErr w:type="spellEnd"/>
-      <w:r>
-        <w:t xml:space="preserve"> </w:t>
-      </w:r>
-      <w:proofErr w:type="spellStart"/>
-      <w:r>
-        <w:t>substituint</w:t>
-      </w:r>
-      <w:proofErr w:type="spellEnd"/>
-      <w:r>
-        <w:t xml:space="preserve"> la </w:t>
-      </w:r>
-      <w:proofErr w:type="spellStart"/>
-      <w:r>
-        <w:t>seua</w:t>
-      </w:r>
-      <w:proofErr w:type="spellEnd"/>
-      <w:r>
-        <w:t xml:space="preserve"> </w:t>
-      </w:r>
-      <w:proofErr w:type="spellStart"/>
-      <w:r>
-        <w:t>descripció</w:t>
-      </w:r>
-      <w:proofErr w:type="spellEnd"/>
-      <w:r>
-        <w:t xml:space="preserve"> de ‘</w:t>
-      </w:r>
-      <w:proofErr w:type="spellStart"/>
-      <w:r>
-        <w:t>System</w:t>
-      </w:r>
-      <w:proofErr w:type="spellEnd"/>
-      <w:r>
-        <w:t xml:space="preserve"> </w:t>
-      </w:r>
-      <w:proofErr w:type="spellStart"/>
-      <w:r>
-        <w:t>Administrator</w:t>
-      </w:r>
-      <w:proofErr w:type="spellEnd"/>
-      <w:r>
-        <w:t>’ per ‘Administrador del Sistema’</w:t>
-      </w:r>
-    </w:p>
+        <w:t>Anem</w:t>
+      </w:r>
+      <w:proofErr w:type="spellEnd"/>
+      <w:r>
+        <w:t xml:space="preserve"> a substituir totes les </w:t>
+      </w:r>
+      <w:proofErr w:type="spellStart"/>
+      <w:r>
+        <w:t>ocurrències</w:t>
+      </w:r>
+      <w:proofErr w:type="spellEnd"/>
+      <w:r>
+        <w:t xml:space="preserve"> de la </w:t>
+      </w:r>
+      <w:proofErr w:type="spellStart"/>
+      <w:r>
+        <w:t>paraula</w:t>
+      </w:r>
+      <w:proofErr w:type="spellEnd"/>
+      <w:r>
+        <w:t xml:space="preserve"> ‘false’ per ‘NO’</w:t>
+      </w:r>
+    </w:p>
+    <w:p>
+      <w:pPr>
+        <w:pStyle w:val="Prrafodelista"/>
+      </w:pPr>
+    </w:p>
+    <w:p/>
     <w:p>
       <w:pPr>
         <w:pStyle w:val="Prrafodelista"/>
@@ -1369,12 +1407,33 @@
           <w:numId w:val="11"/>
         </w:numPr>
       </w:pPr>
-      <w:r>
-        <w:t xml:space="preserve">Mostrar </w:t>
-      </w:r>
-      <w:proofErr w:type="spellStart"/>
-      <w:r>
-        <w:t>tot</w:t>
+      <w:proofErr w:type="spellStart"/>
+      <w:r>
+        <w:t>Mostrarem</w:t>
+      </w:r>
+      <w:proofErr w:type="spellEnd"/>
+      <w:r>
+        <w:t xml:space="preserve"> la </w:t>
+      </w:r>
+      <w:proofErr w:type="spellStart"/>
+      <w:r>
+        <w:t>línia</w:t>
+      </w:r>
+      <w:proofErr w:type="spellEnd"/>
+      <w:r>
+        <w:t xml:space="preserve"> </w:t>
+      </w:r>
+      <w:proofErr w:type="spellStart"/>
+      <w:r>
+        <w:t>on</w:t>
+      </w:r>
+      <w:proofErr w:type="spellEnd"/>
+      <w:r>
+        <w:t xml:space="preserve"> </w:t>
+      </w:r>
+      <w:proofErr w:type="spellStart"/>
+      <w:r>
+        <w:t>apareix</w:t>
       </w:r>
       <w:proofErr w:type="spellEnd"/>
       <w:r>
@@ -1382,85 +1441,54 @@
       </w:r>
       <w:proofErr w:type="spellStart"/>
       <w:r>
-        <w:t>fitxer</w:t>
-      </w:r>
-      <w:proofErr w:type="spellEnd"/>
-      <w:r>
-        <w:t xml:space="preserve"> </w:t>
-      </w:r>
-      <w:proofErr w:type="spellStart"/>
-      <w:r>
-        <w:t>però</w:t>
-      </w:r>
-      <w:proofErr w:type="spellEnd"/>
-      <w:r>
-        <w:t xml:space="preserve"> </w:t>
-      </w:r>
-      <w:proofErr w:type="spellStart"/>
-      <w:r>
-        <w:t>sense</w:t>
-      </w:r>
-      <w:proofErr w:type="spellEnd"/>
-      <w:r>
-        <w:t xml:space="preserve"> que </w:t>
-      </w:r>
-      <w:proofErr w:type="spellStart"/>
-      <w:r>
-        <w:t>aparega</w:t>
-      </w:r>
-      <w:proofErr w:type="spellEnd"/>
-      <w:r>
-        <w:t xml:space="preserve"> el </w:t>
-      </w:r>
-      <w:proofErr w:type="spellStart"/>
-      <w:r>
-        <w:t>caracter</w:t>
-      </w:r>
-      <w:proofErr w:type="spellEnd"/>
-      <w:r>
-        <w:t xml:space="preserve"> ‘_’ al </w:t>
-      </w:r>
-      <w:proofErr w:type="spellStart"/>
-      <w:r>
-        <w:t>principi</w:t>
-      </w:r>
-      <w:proofErr w:type="spellEnd"/>
-      <w:r>
-        <w:t xml:space="preserve"> </w:t>
-      </w:r>
-      <w:proofErr w:type="spellStart"/>
-      <w:r>
-        <w:t>dels</w:t>
-      </w:r>
-      <w:proofErr w:type="spellEnd"/>
-      <w:r>
-        <w:t xml:space="preserve"> </w:t>
-      </w:r>
-      <w:proofErr w:type="spellStart"/>
-      <w:r>
-        <w:t>usuaris</w:t>
-      </w:r>
-      <w:proofErr w:type="spellEnd"/>
-      <w:r>
-        <w:t xml:space="preserve"> que </w:t>
-      </w:r>
-      <w:proofErr w:type="spellStart"/>
-      <w:r>
-        <w:t>ho</w:t>
-      </w:r>
-      <w:proofErr w:type="spellEnd"/>
-      <w:r>
-        <w:t xml:space="preserve"> </w:t>
-      </w:r>
-      <w:proofErr w:type="spellStart"/>
-      <w:r>
-        <w:t>tenen</w:t>
-      </w:r>
-      <w:proofErr w:type="spellEnd"/>
-      <w:r>
-        <w:t>.</w:t>
-      </w:r>
-    </w:p>
+        <w:t>root</w:t>
+      </w:r>
+      <w:proofErr w:type="spellEnd"/>
+      <w:r>
+        <w:t xml:space="preserve"> </w:t>
+      </w:r>
+      <w:proofErr w:type="spellStart"/>
+      <w:r>
+        <w:t>substituint</w:t>
+      </w:r>
+      <w:proofErr w:type="spellEnd"/>
+      <w:r>
+        <w:t xml:space="preserve"> la </w:t>
+      </w:r>
+      <w:proofErr w:type="spellStart"/>
+      <w:r>
+        <w:t>seua</w:t>
+      </w:r>
+      <w:proofErr w:type="spellEnd"/>
+      <w:r>
+        <w:t xml:space="preserve"> </w:t>
+      </w:r>
+      <w:proofErr w:type="spellStart"/>
+      <w:r>
+        <w:t>descripció</w:t>
+      </w:r>
+      <w:proofErr w:type="spellEnd"/>
+      <w:r>
+        <w:t xml:space="preserve"> de ‘</w:t>
+      </w:r>
+      <w:proofErr w:type="spellStart"/>
+      <w:r>
+        <w:t>System</w:t>
+      </w:r>
+      <w:proofErr w:type="spellEnd"/>
+      <w:r>
+        <w:t xml:space="preserve"> </w:t>
+      </w:r>
+      <w:proofErr w:type="spellStart"/>
+      <w:r>
+        <w:t>Administrator</w:t>
+      </w:r>
+      <w:proofErr w:type="spellEnd"/>
+      <w:r>
+        <w:t>’ per ‘Administrador del Sistema’</w:t>
+      </w:r>
+    </w:p>
+    <w:p/>
     <w:p>
       <w:pPr>
         <w:pStyle w:val="Prrafodelista"/>
@@ -1470,55 +1498,15 @@
         </w:numPr>
       </w:pPr>
       <w:r>
-        <w:t xml:space="preserve">A la </w:t>
-      </w:r>
-      <w:proofErr w:type="spellStart"/>
-      <w:r>
-        <w:t>línia</w:t>
-      </w:r>
-      <w:proofErr w:type="spellEnd"/>
-      <w:r>
-        <w:t xml:space="preserve"> 4 </w:t>
-      </w:r>
-      <w:proofErr w:type="spellStart"/>
-      <w:r>
-        <w:t>apareix</w:t>
-      </w:r>
-      <w:proofErr w:type="spellEnd"/>
-      <w:r>
-        <w:t xml:space="preserve"> la </w:t>
-      </w:r>
-      <w:proofErr w:type="spellStart"/>
-      <w:r>
-        <w:t>paraula</w:t>
-      </w:r>
-      <w:proofErr w:type="spellEnd"/>
-      <w:r>
-        <w:t xml:space="preserve"> ‘</w:t>
-      </w:r>
-      <w:proofErr w:type="spellStart"/>
-      <w:r>
-        <w:t>system</w:t>
-      </w:r>
-      <w:proofErr w:type="spellEnd"/>
-      <w:r>
-        <w:t xml:space="preserve">’, </w:t>
-      </w:r>
-      <w:proofErr w:type="spellStart"/>
-      <w:r>
-        <w:t>canviar</w:t>
-      </w:r>
-      <w:proofErr w:type="spellEnd"/>
-      <w:r>
-        <w:t xml:space="preserve">-la per la </w:t>
-      </w:r>
-      <w:proofErr w:type="spellStart"/>
-      <w:r>
-        <w:t>paraula</w:t>
-      </w:r>
-      <w:proofErr w:type="spellEnd"/>
-      <w:r>
-        <w:t xml:space="preserve"> ‘SISTEMA’ al </w:t>
+        <w:t xml:space="preserve">Mostrar </w:t>
+      </w:r>
+      <w:proofErr w:type="spellStart"/>
+      <w:r>
+        <w:t>tot</w:t>
+      </w:r>
+      <w:proofErr w:type="spellEnd"/>
+      <w:r>
+        <w:t xml:space="preserve"> el </w:t>
       </w:r>
       <w:proofErr w:type="spellStart"/>
       <w:r>
@@ -1526,9 +1514,87 @@
       </w:r>
       <w:proofErr w:type="spellEnd"/>
       <w:r>
+        <w:t xml:space="preserve"> </w:t>
+      </w:r>
+      <w:proofErr w:type="spellStart"/>
+      <w:r>
+        <w:t>però</w:t>
+      </w:r>
+      <w:proofErr w:type="spellEnd"/>
+      <w:r>
+        <w:t xml:space="preserve"> </w:t>
+      </w:r>
+      <w:proofErr w:type="spellStart"/>
+      <w:r>
+        <w:t>sense</w:t>
+      </w:r>
+      <w:proofErr w:type="spellEnd"/>
+      <w:r>
+        <w:t xml:space="preserve"> que </w:t>
+      </w:r>
+      <w:proofErr w:type="spellStart"/>
+      <w:r>
+        <w:t>aparega</w:t>
+      </w:r>
+      <w:proofErr w:type="spellEnd"/>
+      <w:r>
+        <w:t xml:space="preserve"> el </w:t>
+      </w:r>
+      <w:proofErr w:type="spellStart"/>
+      <w:r>
+        <w:t>caracter</w:t>
+      </w:r>
+      <w:proofErr w:type="spellEnd"/>
+      <w:r>
+        <w:t xml:space="preserve"> ‘_’ al </w:t>
+      </w:r>
+      <w:proofErr w:type="spellStart"/>
+      <w:r>
+        <w:t>principi</w:t>
+      </w:r>
+      <w:proofErr w:type="spellEnd"/>
+      <w:r>
+        <w:t xml:space="preserve"> </w:t>
+      </w:r>
+      <w:proofErr w:type="spellStart"/>
+      <w:r>
+        <w:t>dels</w:t>
+      </w:r>
+      <w:proofErr w:type="spellEnd"/>
+      <w:r>
+        <w:t xml:space="preserve"> </w:t>
+      </w:r>
+      <w:proofErr w:type="spellStart"/>
+      <w:r>
+        <w:t>usuaris</w:t>
+      </w:r>
+      <w:proofErr w:type="spellEnd"/>
+      <w:r>
+        <w:t xml:space="preserve"> que </w:t>
+      </w:r>
+      <w:proofErr w:type="spellStart"/>
+      <w:r>
+        <w:t>ho</w:t>
+      </w:r>
+      <w:proofErr w:type="spellEnd"/>
+      <w:r>
+        <w:t xml:space="preserve"> </w:t>
+      </w:r>
+      <w:proofErr w:type="spellStart"/>
+      <w:r>
+        <w:t>tenen</w:t>
+      </w:r>
+      <w:proofErr w:type="spellEnd"/>
+      <w:r>
         <w:t>.</w:t>
       </w:r>
     </w:p>
+    <w:p>
+      <w:pPr>
+        <w:pStyle w:val="Prrafodelista"/>
+      </w:pPr>
+    </w:p>
+    <w:p/>
     <w:p>
       <w:pPr>
         <w:pStyle w:val="Prrafodelista"/>
@@ -1538,6 +1604,75 @@
         </w:numPr>
       </w:pPr>
       <w:r>
+        <w:t xml:space="preserve">A la </w:t>
+      </w:r>
+      <w:proofErr w:type="spellStart"/>
+      <w:r>
+        <w:t>línia</w:t>
+      </w:r>
+      <w:proofErr w:type="spellEnd"/>
+      <w:r>
+        <w:t xml:space="preserve"> 4 </w:t>
+      </w:r>
+      <w:proofErr w:type="spellStart"/>
+      <w:r>
+        <w:t>apareix</w:t>
+      </w:r>
+      <w:proofErr w:type="spellEnd"/>
+      <w:r>
+        <w:t xml:space="preserve"> la </w:t>
+      </w:r>
+      <w:proofErr w:type="spellStart"/>
+      <w:r>
+        <w:t>paraula</w:t>
+      </w:r>
+      <w:proofErr w:type="spellEnd"/>
+      <w:r>
+        <w:t xml:space="preserve"> ‘</w:t>
+      </w:r>
+      <w:proofErr w:type="spellStart"/>
+      <w:r>
+        <w:t>system</w:t>
+      </w:r>
+      <w:proofErr w:type="spellEnd"/>
+      <w:r>
+        <w:t xml:space="preserve">’, </w:t>
+      </w:r>
+      <w:proofErr w:type="spellStart"/>
+      <w:r>
+        <w:t>canviar</w:t>
+      </w:r>
+      <w:proofErr w:type="spellEnd"/>
+      <w:r>
+        <w:t xml:space="preserve">-la per la </w:t>
+      </w:r>
+      <w:proofErr w:type="spellStart"/>
+      <w:r>
+        <w:t>paraula</w:t>
+      </w:r>
+      <w:proofErr w:type="spellEnd"/>
+      <w:r>
+        <w:t xml:space="preserve"> ‘SISTEMA’ al </w:t>
+      </w:r>
+      <w:proofErr w:type="spellStart"/>
+      <w:r>
+        <w:t>fitxer</w:t>
+      </w:r>
+      <w:proofErr w:type="spellEnd"/>
+      <w:r>
+        <w:t>.</w:t>
+      </w:r>
+    </w:p>
+    <w:p/>
+    <w:p>
+      <w:pPr>
+        <w:pStyle w:val="Prrafodelista"/>
+        <w:numPr>
+          <w:ilvl w:val="0"/>
+          <w:numId w:val="11"/>
+        </w:numPr>
+      </w:pPr>
+      <w:r>
         <w:t xml:space="preserve">Mostrar </w:t>
       </w:r>
       <w:proofErr w:type="spellStart"/>
@@ -1594,6 +1729,12 @@
       </w:r>
       <w:proofErr w:type="gramEnd"/>
     </w:p>
+    <w:p>
+      <w:pPr>
+        <w:pStyle w:val="Prrafodelista"/>
+      </w:pPr>
+    </w:p>
+    <w:p/>
     <w:p>
       <w:pPr>
         <w:pStyle w:val="Prrafodelista"/>
@@ -1712,8 +1853,8 @@
     </w:p>
     <w:p/>
     <w:sectPr>
-      <w:headerReference w:type="default" r:id="rId17"/>
-      <w:footerReference w:type="default" r:id="rId18"/>
+      <w:headerReference w:type="default" r:id="rId19"/>
+      <w:footerReference w:type="default" r:id="rId20"/>
       <w:pgSz w:w="11900" w:h="16840"/>
       <w:pgMar w:top="1823" w:right="1701" w:bottom="1417" w:left="1701" w:header="567" w:footer="708" w:gutter="0"/>
       <w:cols w:space="708"/>
@@ -2154,6 +2295,14 @@
               <w:szCs w:val="21"/>
             </w:rPr>
             <w:tab/>
+          </w:r>
+          <w:r>
+            <w:rPr>
+              <w:b/>
+              <w:sz w:val="21"/>
+              <w:szCs w:val="21"/>
+            </w:rPr>
+            <w:t>RAFAEL RODRÍGUEZ REAL</w:t>
           </w:r>
         </w:p>
       </w:tc>

</xml_diff>